<commit_message>
Changed the coding to the correct and changed one
</commit_message>
<xml_diff>
--- a/Project Exam 1.docx
+++ b/Project Exam 1.docx
@@ -6,31 +6,35 @@
       <w:pPr>
         <w:pStyle w:val="Tittel"/>
         <w:jc w:val="center"/>
+        <w:rPr>
+          <w:lang w:val="en-US"/>
+        </w:rPr>
       </w:pPr>
       <w:r>
-        <w:t xml:space="preserve">Project </w:t>
+        <w:rPr>
+          <w:lang w:val="en-US"/>
+        </w:rPr>
+        <w:t>Project Exam 1</w:t>
       </w:r>
-      <w:proofErr w:type="spellStart"/>
+    </w:p>
+    <w:p>
+      <w:pPr>
+        <w:rPr>
+          <w:lang w:val="en-US"/>
+        </w:rPr>
+      </w:pPr>
+    </w:p>
+    <w:p>
+      <w:pPr>
+        <w:rPr>
+          <w:lang w:val="en-US"/>
+        </w:rPr>
+      </w:pPr>
       <w:r>
-        <w:t>Exam</w:t>
-      </w:r>
-      <w:proofErr w:type="spellEnd"/>
-      <w:r>
-        <w:t xml:space="preserve"> 1</w:t>
-      </w:r>
-    </w:p>
-    <w:p/>
-    <w:p>
-      <w:r>
-        <w:t xml:space="preserve">Link to GitHub </w:t>
-      </w:r>
-      <w:proofErr w:type="spellStart"/>
-      <w:r>
-        <w:t>repository</w:t>
-      </w:r>
-      <w:proofErr w:type="spellEnd"/>
-      <w:r>
-        <w:t>:</w:t>
+        <w:rPr>
+          <w:lang w:val="en-US"/>
+        </w:rPr>
+        <w:t>Link to GitHub repository:</w:t>
       </w:r>
     </w:p>
     <w:p>
@@ -40,25 +44,17 @@
           <w:ilvl w:val="0"/>
           <w:numId w:val="1"/>
         </w:numPr>
+        <w:rPr>
+          <w:lang w:val="en-US"/>
+        </w:rPr>
       </w:pPr>
       <w:hyperlink r:id="rId5" w:history="1">
         <w:r>
           <w:rPr>
             <w:rStyle w:val="Hyperkobling"/>
+            <w:lang w:val="en-US"/>
           </w:rPr>
-          <w:t>https://github.com/vicbro0</w:t>
-        </w:r>
-        <w:r>
-          <w:rPr>
-            <w:rStyle w:val="Hyperkobling"/>
-          </w:rPr>
-          <w:t>0</w:t>
-        </w:r>
-        <w:r>
-          <w:rPr>
-            <w:rStyle w:val="Hyperkobling"/>
-          </w:rPr>
-          <w:t>/Exam-project-1</w:t>
+          <w:t>https://github.com/vicbro00/Exam-project-1</w:t>
         </w:r>
       </w:hyperlink>
     </w:p>
@@ -72,13 +68,7 @@
         <w:rPr>
           <w:lang w:val="en-US"/>
         </w:rPr>
-        <w:t>Link to deployed web application</w:t>
-      </w:r>
-      <w:r>
-        <w:rPr>
-          <w:lang w:val="en-US"/>
-        </w:rPr>
-        <w:t xml:space="preserve"> (</w:t>
+        <w:t xml:space="preserve">Link to </w:t>
       </w:r>
       <w:proofErr w:type="spellStart"/>
       <w:r>
@@ -92,7 +82,7 @@
         <w:rPr>
           <w:lang w:val="en-US"/>
         </w:rPr>
-        <w:t>):</w:t>
+        <w:t xml:space="preserve"> classroom repository:</w:t>
       </w:r>
     </w:p>
     <w:p>
@@ -112,21 +102,21 @@
             <w:rStyle w:val="Hyperkobling"/>
             <w:lang w:val="en-US"/>
           </w:rPr>
-          <w:t>https://vicbro00.github.io/Ex</w:t>
+          <w:t>https://github.com/NoroffFEU/FED</w:t>
         </w:r>
         <w:r>
           <w:rPr>
             <w:rStyle w:val="Hyperkobling"/>
             <w:lang w:val="en-US"/>
           </w:rPr>
-          <w:t>a</w:t>
+          <w:t>1</w:t>
         </w:r>
         <w:r>
           <w:rPr>
             <w:rStyle w:val="Hyperkobling"/>
             <w:lang w:val="en-US"/>
           </w:rPr>
-          <w:t>m-project-1/index.html</w:t>
+          <w:t>-PE1-vicbro00</w:t>
         </w:r>
       </w:hyperlink>
     </w:p>
@@ -140,7 +130,27 @@
         <w:rPr>
           <w:lang w:val="en-US"/>
         </w:rPr>
-        <w:t>Link to deployed web application (Netlify):</w:t>
+        <w:t>Link to deployed web application</w:t>
+      </w:r>
+      <w:r>
+        <w:rPr>
+          <w:lang w:val="en-US"/>
+        </w:rPr>
+        <w:t xml:space="preserve"> (</w:t>
+      </w:r>
+      <w:proofErr w:type="spellStart"/>
+      <w:r>
+        <w:rPr>
+          <w:lang w:val="en-US"/>
+        </w:rPr>
+        <w:t>Github</w:t>
+      </w:r>
+      <w:proofErr w:type="spellEnd"/>
+      <w:r>
+        <w:rPr>
+          <w:lang w:val="en-US"/>
+        </w:rPr>
+        <w:t>):</w:t>
       </w:r>
     </w:p>
     <w:p>
@@ -160,21 +170,41 @@
             <w:rStyle w:val="Hyperkobling"/>
             <w:lang w:val="en-US"/>
           </w:rPr>
-          <w:t>https://hotviewlabs-vic</w:t>
+          <w:t>https://vicbro00.github.io/Exam-project-1/index.html</w:t>
         </w:r>
+      </w:hyperlink>
+    </w:p>
+    <w:p>
+      <w:pPr>
+        <w:rPr>
+          <w:lang w:val="en-US"/>
+        </w:rPr>
+      </w:pPr>
+      <w:r>
+        <w:rPr>
+          <w:lang w:val="en-US"/>
+        </w:rPr>
+        <w:t>Link to deployed web application (Netlify):</w:t>
+      </w:r>
+    </w:p>
+    <w:p>
+      <w:pPr>
+        <w:pStyle w:val="Listeavsnitt"/>
+        <w:numPr>
+          <w:ilvl w:val="0"/>
+          <w:numId w:val="1"/>
+        </w:numPr>
+        <w:rPr>
+          <w:lang w:val="en-US"/>
+        </w:rPr>
+      </w:pPr>
+      <w:hyperlink r:id="rId8" w:history="1">
         <w:r>
           <w:rPr>
             <w:rStyle w:val="Hyperkobling"/>
             <w:lang w:val="en-US"/>
           </w:rPr>
-          <w:t>.</w:t>
-        </w:r>
-        <w:r>
-          <w:rPr>
-            <w:rStyle w:val="Hyperkobling"/>
-            <w:lang w:val="en-US"/>
-          </w:rPr>
-          <w:t>netlify.app/</w:t>
+          <w:t>https://hotviewlabs-vic.netlify.app/</w:t>
         </w:r>
       </w:hyperlink>
     </w:p>
@@ -198,7 +228,7 @@
           <w:lang w:val="en-US"/>
         </w:rPr>
       </w:pPr>
-      <w:hyperlink r:id="rId8" w:history="1">
+      <w:hyperlink r:id="rId9" w:history="1">
         <w:r>
           <w:rPr>
             <w:rStyle w:val="Hyperkobling"/>
@@ -232,7 +262,7 @@
           <w:lang w:val="en-US"/>
         </w:rPr>
       </w:pPr>
-      <w:hyperlink r:id="rId9" w:history="1">
+      <w:hyperlink r:id="rId10" w:history="1">
         <w:r>
           <w:rPr>
             <w:rStyle w:val="Hyperkobling"/>
@@ -298,7 +328,7 @@
         </w:rPr>
         <w:t xml:space="preserve">Email: </w:t>
       </w:r>
-      <w:hyperlink r:id="rId10" w:history="1">
+      <w:hyperlink r:id="rId11" w:history="1">
         <w:r>
           <w:rPr>
             <w:rStyle w:val="Hyperkobling"/>
@@ -366,7 +396,7 @@
   <w:abstractNum w:abstractNumId="0" w15:restartNumberingAfterBreak="0">
     <w:nsid w:val="08CF11F8"/>
     <w:multiLevelType w:val="hybridMultilevel"/>
-    <w:tmpl w:val="1C9270AC"/>
+    <w:tmpl w:val="DA709CF4"/>
     <w:lvl w:ilvl="0" w:tplc="04140001">
       <w:start w:val="1"/>
       <w:numFmt w:val="bullet"/>

</xml_diff>